<commit_message>
2 commit. Added re-test mean
</commit_message>
<xml_diff>
--- a/Y_LAB_Test.docx
+++ b/Y_LAB_Test.docx
@@ -4,6 +4,7 @@
   <w:body>
     <w:p>
       <w:pPr>
+        <w:ind w:firstLine="708"/>
         <w:rPr>
           <w:b/>
           <w:bCs/>
@@ -23,23 +24,78 @@
     </w:p>
     <w:p>
       <w:r>
-        <w:t>Интеграционный пример теста: наша задача проверить взаимосвязь всех компонентов согласно требованиям. Мы получили письмо во вкладку "входящие" и удалили его, переходим во вкладку "удаленные" и проверяем наличие письма. Если письма не оказалось, то стоит проверить оставшиеся вкладки</w:t>
-      </w:r>
-      <w:r>
-        <w:t>.</w:t>
+        <w:rPr>
+          <w:u w:val="single"/>
+        </w:rPr>
+        <w:t>Интеграционный пример теста</w:t>
+      </w:r>
+      <w:r>
+        <w:t>: наша задача проверить взаимосвязь всех компонентов согласно требованиям. Мы получили письмо во вкладку "входящие" и удалили его, переходим во вкладку "удаленные" и проверяем наличие письма. Если письма не оказалось, то стоит проверить оставшиеся вкладки.</w:t>
       </w:r>
     </w:p>
     <w:p>
-      <w:pPr>
+      <w:r>
         <w:rPr>
-          <w:lang w:val="en-US"/>
+          <w:u w:val="single"/>
         </w:rPr>
-      </w:pPr>
-      <w:r>
-        <w:t xml:space="preserve">Пример смоук-теста: </w:t>
-      </w:r>
-      <w:r>
-        <w:t>наша задача проверить компонент на наличие простых ошибок. К примеру попытка авторизации своей почты, попытка отправки письма и прочее.</w:t>
+        <w:t xml:space="preserve">Пример </w:t>
+      </w:r>
+      <w:proofErr w:type="spellStart"/>
+      <w:r>
+        <w:rPr>
+          <w:u w:val="single"/>
+        </w:rPr>
+        <w:t>смоук</w:t>
+      </w:r>
+      <w:proofErr w:type="spellEnd"/>
+      <w:r>
+        <w:rPr>
+          <w:u w:val="single"/>
+        </w:rPr>
+        <w:t>-теста</w:t>
+      </w:r>
+      <w:r>
+        <w:t xml:space="preserve">: </w:t>
+      </w:r>
+      <w:r>
+        <w:t>наша задача проверить компонент на наличие простых ошибок. К примеру</w:t>
+      </w:r>
+      <w:r>
+        <w:t xml:space="preserve">, </w:t>
+      </w:r>
+      <w:r>
+        <w:t>попытка авторизации своей почты, попытка отправки письма</w:t>
+      </w:r>
+      <w:r>
+        <w:t>, получение письма</w:t>
+      </w:r>
+    </w:p>
+    <w:p>
+      <w:r>
+        <w:rPr>
+          <w:u w:val="single"/>
+        </w:rPr>
+        <w:t>Пример ре-теста</w:t>
+      </w:r>
+      <w:r>
+        <w:t>: наша за</w:t>
+      </w:r>
+      <w:r>
+        <w:t xml:space="preserve">дача проверить, что ошибка, выявленная ранее, была исправлена. </w:t>
+      </w:r>
+      <w:r>
+        <w:t>К примеру, была проблема авторизации, при вводе корректного логина и пароля система выдавала ошибку, проверяем на наличие этой ошибки.</w:t>
+      </w:r>
+    </w:p>
+    <w:p>
+      <w:r>
+        <w:rPr>
+          <w:u w:val="single"/>
+        </w:rPr>
+        <w:t>Пример нефункционального теста</w:t>
+      </w:r>
+      <w:r>
+        <w:t xml:space="preserve">: </w:t>
       </w:r>
     </w:p>
     <w:sectPr>

</xml_diff>